<commit_message>
Exercicio aula 196 resolvido
</commit_message>
<xml_diff>
--- a/Codigos usados.docx
+++ b/Codigos usados.docx
@@ -624,25 +624,7 @@
           <w:sz w:val="24"/>
           <w:szCs w:val="24"/>
         </w:rPr>
-        <w:t xml:space="preserve">mesmo que table </w:t>
-      </w:r>
-      <w:proofErr w:type="gramStart"/>
-      <w:r>
-        <w:rPr>
-          <w:rFonts w:ascii="Arial" w:hAnsi="Arial" w:cs="Arial"/>
-          <w:sz w:val="24"/>
-          <w:szCs w:val="24"/>
-        </w:rPr>
-        <w:t>row(</w:t>
-      </w:r>
-      <w:proofErr w:type="gramEnd"/>
-      <w:r>
-        <w:rPr>
-          <w:rFonts w:ascii="Arial" w:hAnsi="Arial" w:cs="Arial"/>
-          <w:sz w:val="24"/>
-          <w:szCs w:val="24"/>
-        </w:rPr>
-        <w:t>linha da tabela)</w:t>
+        <w:t>mesmo que table row(linha da tabela)</w:t>
       </w:r>
     </w:p>
     <w:p>
@@ -727,25 +709,7 @@
           <w:sz w:val="24"/>
           <w:szCs w:val="24"/>
         </w:rPr>
-        <w:t xml:space="preserve">mesmo que table </w:t>
-      </w:r>
-      <w:proofErr w:type="gramStart"/>
-      <w:r>
-        <w:rPr>
-          <w:rFonts w:ascii="Arial" w:hAnsi="Arial" w:cs="Arial"/>
-          <w:sz w:val="24"/>
-          <w:szCs w:val="24"/>
-        </w:rPr>
-        <w:t>data(</w:t>
-      </w:r>
-      <w:proofErr w:type="gramEnd"/>
-      <w:r>
-        <w:rPr>
-          <w:rFonts w:ascii="Arial" w:hAnsi="Arial" w:cs="Arial"/>
-          <w:sz w:val="24"/>
-          <w:szCs w:val="24"/>
-        </w:rPr>
-        <w:t>dados da tabela) em colunas</w:t>
+        <w:t>mesmo que table data(dados da tabela) em colunas</w:t>
       </w:r>
     </w:p>
     <w:p>
@@ -1292,27 +1256,7 @@
           <w:sz w:val="24"/>
           <w:szCs w:val="24"/>
         </w:rPr>
-        <w:t xml:space="preserve">em qye se torna um </w:t>
-      </w:r>
-      <w:proofErr w:type="gramStart"/>
-      <w:r>
-        <w:rPr>
-          <w:rFonts w:ascii="Arial" w:hAnsi="Arial" w:cs="Arial"/>
-          <w:bCs/>
-          <w:sz w:val="24"/>
-          <w:szCs w:val="24"/>
-        </w:rPr>
-        <w:t>botão ,</w:t>
-      </w:r>
-      <w:proofErr w:type="gramEnd"/>
-      <w:r>
-        <w:rPr>
-          <w:rFonts w:ascii="Arial" w:hAnsi="Arial" w:cs="Arial"/>
-          <w:bCs/>
-          <w:sz w:val="24"/>
-          <w:szCs w:val="24"/>
-        </w:rPr>
-        <w:t xml:space="preserve"> “</w:t>
+        <w:t>em qye se torna um botão , “</w:t>
       </w:r>
       <w:r>
         <w:rPr>
@@ -1792,23 +1736,7 @@
           <w:sz w:val="28"/>
           <w:szCs w:val="28"/>
         </w:rPr>
-        <w:t xml:space="preserve">ado a lado, tipo </w:t>
-      </w:r>
-      <w:proofErr w:type="gramStart"/>
-      <w:r>
-        <w:rPr>
-          <w:sz w:val="28"/>
-          <w:szCs w:val="28"/>
-        </w:rPr>
-        <w:t>inline(</w:t>
-      </w:r>
-      <w:proofErr w:type="gramEnd"/>
-      <w:r>
-        <w:rPr>
-          <w:sz w:val="28"/>
-          <w:szCs w:val="28"/>
-        </w:rPr>
-        <w:t>mesma linha)</w:t>
+        <w:t>ado a lado, tipo inline(mesma linha)</w:t>
       </w:r>
       <w:r>
         <w:rPr>
@@ -1901,19 +1829,7 @@
           <w:szCs w:val="28"/>
           <w:lang w:eastAsia="en-US"/>
         </w:rPr>
-        <w:t xml:space="preserve">tipo </w:t>
-      </w:r>
-      <w:proofErr w:type="gramStart"/>
-      <w:r>
-        <w:rPr>
-          <w:rFonts w:asciiTheme="minorHAnsi" w:eastAsiaTheme="minorHAnsi" w:hAnsiTheme="minorHAnsi" w:cstheme="minorBidi"/>
-          <w:b/>
-          <w:bCs/>
-          <w:sz w:val="28"/>
-          <w:szCs w:val="28"/>
-          <w:lang w:eastAsia="en-US"/>
-        </w:rPr>
-        <w:t>Block</w:t>
+        <w:t>tipo Block</w:t>
       </w:r>
       <w:r>
         <w:rPr>
@@ -1931,24 +1847,14 @@
           <w:szCs w:val="28"/>
           <w:lang w:eastAsia="en-US"/>
         </w:rPr>
-        <w:t xml:space="preserve"> ocupam</w:t>
-      </w:r>
-      <w:proofErr w:type="gramEnd"/>
-      <w:r>
-        <w:rPr>
-          <w:rFonts w:asciiTheme="minorHAnsi" w:eastAsiaTheme="minorHAnsi" w:hAnsiTheme="minorHAnsi" w:cstheme="minorBidi"/>
+        <w:t xml:space="preserve"> ocupam todo o espaço da tela.</w:t>
+      </w:r>
+    </w:p>
+    <w:p>
+      <w:pPr>
+        <w:rPr>
           <w:sz w:val="28"/>
           <w:szCs w:val="28"/>
-          <w:lang w:eastAsia="en-US"/>
-        </w:rPr>
-        <w:t xml:space="preserve"> todo o espaço da tela.</w:t>
-      </w:r>
-    </w:p>
-    <w:p>
-      <w:pPr>
-        <w:rPr>
-          <w:sz w:val="28"/>
-          <w:szCs w:val="28"/>
         </w:rPr>
       </w:pPr>
     </w:p>
@@ -2315,15 +2221,64 @@
         <w:t>background-repeat: no-repeat;</w:t>
       </w:r>
       <w:r>
+        <w:t xml:space="preserve"> Impede o componente duplicações ou complementos de imagem caso a imagem seja pequena. Pode também escolher formas de repetição, escolha um componente no lugar de no-repeat</w:t>
+      </w:r>
+    </w:p>
+    <w:p/>
+    <w:p>
+      <w:r>
+        <w:rPr>
+          <w:b/>
+          <w:bCs/>
+        </w:rPr>
+        <w:t>background-attachment: fixed;</w:t>
+      </w:r>
+      <w:r>
+        <w:t xml:space="preserve"> fixa um elemento na tela, pode abaixa o scroll de rolagem que a imagem não ira desaparecer</w:t>
+      </w:r>
+      <w:r>
+        <w:t xml:space="preserve">, ou caso use </w:t>
+      </w:r>
+      <w:r>
+        <w:rPr>
+          <w:b/>
+          <w:bCs/>
+        </w:rPr>
+        <w:t>scrool</w:t>
+      </w:r>
+      <w:r>
+        <w:rPr>
+          <w:b/>
+          <w:bCs/>
+        </w:rPr>
         <w:t xml:space="preserve"> </w:t>
       </w:r>
-      <w:proofErr w:type="gramStart"/>
-      <w:r>
-        <w:t>Impede</w:t>
-      </w:r>
-      <w:proofErr w:type="gramEnd"/>
-      <w:r>
-        <w:t xml:space="preserve"> o componente duplicações ou complementos de imagem caso a imagem seja pequena. Pode também escolher formas de repetição, escolha um componente no lugar de no-repeat</w:t>
+      <w:r>
+        <w:t>no lugar de</w:t>
+      </w:r>
+      <w:r>
+        <w:rPr>
+          <w:b/>
+          <w:bCs/>
+        </w:rPr>
+        <w:t xml:space="preserve"> </w:t>
+      </w:r>
+      <w:r>
+        <w:rPr>
+          <w:b/>
+          <w:bCs/>
+        </w:rPr>
+        <w:t>fixed</w:t>
+      </w:r>
+      <w:r>
+        <w:rPr>
+          <w:b/>
+          <w:bCs/>
+        </w:rPr>
+        <w:t xml:space="preserve"> </w:t>
+      </w:r>
+      <w:r>
+        <w:t>a imagem desaparecera ao decorrer da rolagem</w:t>
       </w:r>
     </w:p>
     <w:p/>
@@ -2333,71 +2288,6 @@
           <w:b/>
           <w:bCs/>
         </w:rPr>
-        <w:t>background-attachment: fixed;</w:t>
-      </w:r>
-      <w:r>
-        <w:t xml:space="preserve"> fixa um elemento na tela, pode abaixa o scroll de rolagem que a imagem não </w:t>
-      </w:r>
-      <w:proofErr w:type="gramStart"/>
-      <w:r>
-        <w:t>ira</w:t>
-      </w:r>
-      <w:proofErr w:type="gramEnd"/>
-      <w:r>
-        <w:t xml:space="preserve"> desaparecer</w:t>
-      </w:r>
-      <w:r>
-        <w:t xml:space="preserve">, ou caso use </w:t>
-      </w:r>
-      <w:r>
-        <w:rPr>
-          <w:b/>
-          <w:bCs/>
-        </w:rPr>
-        <w:t>scrool</w:t>
-      </w:r>
-      <w:r>
-        <w:rPr>
-          <w:b/>
-          <w:bCs/>
-        </w:rPr>
-        <w:t xml:space="preserve"> </w:t>
-      </w:r>
-      <w:r>
-        <w:t>no lugar de</w:t>
-      </w:r>
-      <w:r>
-        <w:rPr>
-          <w:b/>
-          <w:bCs/>
-        </w:rPr>
-        <w:t xml:space="preserve"> </w:t>
-      </w:r>
-      <w:r>
-        <w:rPr>
-          <w:b/>
-          <w:bCs/>
-        </w:rPr>
-        <w:t>fixed</w:t>
-      </w:r>
-      <w:r>
-        <w:rPr>
-          <w:b/>
-          <w:bCs/>
-        </w:rPr>
-        <w:t xml:space="preserve"> </w:t>
-      </w:r>
-      <w:r>
-        <w:t>a imagem desaparecera ao decorrer da rolagem</w:t>
-      </w:r>
-    </w:p>
-    <w:p/>
-    <w:p>
-      <w:r>
-        <w:rPr>
-          <w:b/>
-          <w:bCs/>
-        </w:rPr>
         <w:t>background-position: center;</w:t>
       </w:r>
       <w:r>
@@ -2406,15 +2296,7 @@
     </w:p>
     <w:p>
       <w:r>
-        <w:t xml:space="preserve">ex: center, </w:t>
-      </w:r>
-      <w:proofErr w:type="gramStart"/>
-      <w:r>
-        <w:t>top(</w:t>
-      </w:r>
-      <w:proofErr w:type="gramEnd"/>
-      <w:r>
-        <w:t xml:space="preserve">no topo), botton(em baixo), </w:t>
+        <w:t xml:space="preserve">ex: center, top(no topo), botton(em baixo), </w:t>
       </w:r>
       <w:r>
         <w:t>left e right</w:t>
@@ -2674,7 +2556,6 @@
           <w:lang w:eastAsia="pt-BR"/>
         </w:rPr>
       </w:pPr>
-      <w:proofErr w:type="gramStart"/>
       <w:r>
         <w:rPr>
           <w:rFonts w:ascii="Consolas" w:eastAsia="Times New Roman" w:hAnsi="Consolas" w:cs="Times New Roman"/>
@@ -2695,7 +2576,6 @@
         </w:rPr>
         <w:t>{</w:t>
       </w:r>
-      <w:proofErr w:type="gramEnd"/>
     </w:p>
     <w:p>
       <w:pPr>
@@ -2843,15 +2723,7 @@
     <w:p/>
     <w:p>
       <w:r>
-        <w:t xml:space="preserve">Se o tamanho do texto na body ficar diferente, o tamanho do h1 </w:t>
-      </w:r>
-      <w:proofErr w:type="gramStart"/>
-      <w:r>
-        <w:t>ira</w:t>
-      </w:r>
-      <w:proofErr w:type="gramEnd"/>
-      <w:r>
-        <w:t xml:space="preserve"> expandir de forma proporcional  </w:t>
+        <w:t xml:space="preserve">Se o tamanho do texto na body ficar diferente, o tamanho do h1 ira expandir de forma proporcional  </w:t>
       </w:r>
     </w:p>
     <w:p/>
@@ -3016,23 +2888,7 @@
           <w:rStyle w:val="transcript--highlight-cue--1begq"/>
           <w:rFonts w:eastAsiaTheme="majorEastAsia"/>
         </w:rPr>
-        <w:t xml:space="preserve">upondo que você aplique 30 pixels no box e </w:t>
-      </w:r>
-      <w:proofErr w:type="gramStart"/>
-      <w:r>
-        <w:rPr>
-          <w:rStyle w:val="transcript--highlight-cue--1begq"/>
-          <w:rFonts w:eastAsiaTheme="majorEastAsia"/>
-        </w:rPr>
-        <w:t>20 pixel</w:t>
-      </w:r>
-      <w:proofErr w:type="gramEnd"/>
-      <w:r>
-        <w:rPr>
-          <w:rStyle w:val="transcript--highlight-cue--1begq"/>
-          <w:rFonts w:eastAsiaTheme="majorEastAsia"/>
-        </w:rPr>
-        <w:t xml:space="preserve"> superior no box B então nós temos mais de </w:t>
+        <w:t xml:space="preserve">upondo que você aplique 30 pixels no box e 20 pixel superior no box B então nós temos mais de </w:t>
       </w:r>
       <w:r>
         <w:t>um botão de 30 pixels para o ar e nós temos Martin top de 20 pixels para o box B a distância final entre eles vai ser de 30 pixels pois é utilizado sempre a margem maior como definição.</w:t>
@@ -3155,19 +3011,7 @@
           <w:szCs w:val="28"/>
           <w:lang w:eastAsia="en-US"/>
         </w:rPr>
-        <w:t xml:space="preserve">tipo </w:t>
-      </w:r>
-      <w:proofErr w:type="gramStart"/>
-      <w:r>
-        <w:rPr>
-          <w:rFonts w:asciiTheme="minorHAnsi" w:eastAsiaTheme="minorHAnsi" w:hAnsiTheme="minorHAnsi" w:cstheme="minorBidi"/>
-          <w:b/>
-          <w:bCs/>
-          <w:sz w:val="28"/>
-          <w:szCs w:val="28"/>
-          <w:lang w:eastAsia="en-US"/>
-        </w:rPr>
-        <w:t>Block</w:t>
+        <w:t>tipo Block</w:t>
       </w:r>
       <w:r>
         <w:rPr>
@@ -3185,28 +3029,18 @@
           <w:szCs w:val="28"/>
           <w:lang w:eastAsia="en-US"/>
         </w:rPr>
-        <w:t xml:space="preserve"> ocupam</w:t>
-      </w:r>
-      <w:proofErr w:type="gramEnd"/>
-      <w:r>
+        <w:t xml:space="preserve"> ocupam todo o espaço da tela.</w:t>
+      </w:r>
+    </w:p>
+    <w:p>
+      <w:pPr>
+        <w:pStyle w:val="NormalWeb"/>
         <w:rPr>
           <w:rFonts w:asciiTheme="minorHAnsi" w:eastAsiaTheme="minorHAnsi" w:hAnsiTheme="minorHAnsi" w:cstheme="minorBidi"/>
           <w:sz w:val="28"/>
           <w:szCs w:val="28"/>
           <w:lang w:eastAsia="en-US"/>
         </w:rPr>
-        <w:t xml:space="preserve"> todo o espaço da tela.</w:t>
-      </w:r>
-    </w:p>
-    <w:p>
-      <w:pPr>
-        <w:pStyle w:val="NormalWeb"/>
-        <w:rPr>
-          <w:rFonts w:asciiTheme="minorHAnsi" w:eastAsiaTheme="minorHAnsi" w:hAnsiTheme="minorHAnsi" w:cstheme="minorBidi"/>
-          <w:sz w:val="28"/>
-          <w:szCs w:val="28"/>
-          <w:lang w:eastAsia="en-US"/>
-        </w:rPr>
       </w:pPr>
     </w:p>
     <w:p>
@@ -3262,15 +3096,7 @@
         <w:t xml:space="preserve">e controlar </w:t>
       </w:r>
       <w:r>
-        <w:t xml:space="preserve">o fluxo </w:t>
-      </w:r>
-      <w:proofErr w:type="gramStart"/>
-      <w:r>
-        <w:t>das flutuação</w:t>
-      </w:r>
-      <w:proofErr w:type="gramEnd"/>
-      <w:r>
-        <w:t xml:space="preserve"> </w:t>
+        <w:t xml:space="preserve">o fluxo das flutuação </w:t>
       </w:r>
     </w:p>
     <w:p>
@@ -3705,23 +3531,7 @@
           <w:rFonts w:ascii="Roboto" w:hAnsi="Roboto"/>
           <w:color w:val="1C1D1F"/>
         </w:rPr>
-        <w:t xml:space="preserve">a largura definida baseada no seu </w:t>
-      </w:r>
-      <w:proofErr w:type="gramStart"/>
-      <w:r>
-        <w:rPr>
-          <w:rFonts w:ascii="Roboto" w:hAnsi="Roboto"/>
-          <w:color w:val="1C1D1F"/>
-        </w:rPr>
-        <w:t>conteúdo</w:t>
-      </w:r>
-      <w:proofErr w:type="gramEnd"/>
-      <w:r>
-        <w:rPr>
-          <w:rFonts w:ascii="Roboto" w:hAnsi="Roboto"/>
-          <w:color w:val="1C1D1F"/>
-        </w:rPr>
-        <w:t xml:space="preserve"> mas os itens ficam um</w:t>
+        <w:t>a largura definida baseada no seu conteúdo mas os itens ficam um</w:t>
       </w:r>
       <w:r>
         <w:rPr>
@@ -3978,7 +3788,6 @@
         </w:rPr>
         <w:t xml:space="preserve"> </w:t>
       </w:r>
-      <w:proofErr w:type="gramStart"/>
       <w:r>
         <w:rPr>
           <w:rFonts w:ascii="Consolas" w:eastAsia="Times New Roman" w:hAnsi="Consolas" w:cs="Times New Roman"/>
@@ -3999,7 +3808,6 @@
         </w:rPr>
         <w:t xml:space="preserve"> ;</w:t>
       </w:r>
-      <w:proofErr w:type="gramEnd"/>
     </w:p>
     <w:p/>
     <w:p/>
@@ -4073,29 +3881,7 @@
           <w:szCs w:val="21"/>
           <w:lang w:eastAsia="pt-BR"/>
         </w:rPr>
-        <w:t>/</w:t>
-      </w:r>
-      <w:proofErr w:type="gramStart"/>
-      <w:r>
-        <w:rPr>
-          <w:rFonts w:ascii="Consolas" w:eastAsia="Times New Roman" w:hAnsi="Consolas" w:cs="Times New Roman"/>
-          <w:color w:val="5A4B81"/>
-          <w:sz w:val="21"/>
-          <w:szCs w:val="21"/>
-          <w:lang w:eastAsia="pt-BR"/>
-        </w:rPr>
-        <w:t>*  padrão</w:t>
-      </w:r>
-      <w:proofErr w:type="gramEnd"/>
-      <w:r>
-        <w:rPr>
-          <w:rFonts w:ascii="Consolas" w:eastAsia="Times New Roman" w:hAnsi="Consolas" w:cs="Times New Roman"/>
-          <w:color w:val="5A4B81"/>
-          <w:sz w:val="21"/>
-          <w:szCs w:val="21"/>
-          <w:lang w:eastAsia="pt-BR"/>
-        </w:rPr>
-        <w:t xml:space="preserve"> */</w:t>
+        <w:t>/*  padrão */</w:t>
       </w:r>
     </w:p>
     <w:p/>
@@ -4564,7 +4350,6 @@
         </w:rPr>
         <w:t>varia</w:t>
       </w:r>
-      <w:proofErr w:type="gramStart"/>
       <w:r>
         <w:rPr>
           <w:rFonts w:ascii="Consolas" w:eastAsia="Times New Roman" w:hAnsi="Consolas" w:cs="Times New Roman"/>
@@ -4575,7 +4360,6 @@
         </w:rPr>
         <w:t>){</w:t>
       </w:r>
-      <w:proofErr w:type="gramEnd"/>
     </w:p>
     <w:p>
       <w:pPr>
@@ -4597,18 +4381,7 @@
           <w:szCs w:val="21"/>
           <w:lang w:eastAsia="pt-BR"/>
         </w:rPr>
-        <w:t xml:space="preserve">        </w:t>
-      </w:r>
-      <w:proofErr w:type="gramStart"/>
-      <w:r>
-        <w:rPr>
-          <w:rFonts w:ascii="Consolas" w:eastAsia="Times New Roman" w:hAnsi="Consolas" w:cs="Times New Roman"/>
-          <w:color w:val="E1E1E6"/>
-          <w:sz w:val="21"/>
-          <w:szCs w:val="21"/>
-          <w:lang w:eastAsia="pt-BR"/>
-        </w:rPr>
-        <w:t>document.</w:t>
+        <w:t>        document.</w:t>
       </w:r>
       <w:r>
         <w:rPr>
@@ -4620,7 +4393,6 @@
         </w:rPr>
         <w:t>write</w:t>
       </w:r>
-      <w:proofErr w:type="gramEnd"/>
       <w:r>
         <w:rPr>
           <w:rFonts w:ascii="Consolas" w:eastAsia="Times New Roman" w:hAnsi="Consolas" w:cs="Times New Roman"/>
@@ -4750,7 +4522,6 @@
         </w:rPr>
         <w:t xml:space="preserve">    </w:t>
       </w:r>
-      <w:proofErr w:type="gramStart"/>
       <w:r>
         <w:rPr>
           <w:rFonts w:ascii="Consolas" w:eastAsia="Times New Roman" w:hAnsi="Consolas" w:cs="Times New Roman"/>
@@ -4771,7 +4542,6 @@
         </w:rPr>
         <w:t>(</w:t>
       </w:r>
-      <w:proofErr w:type="gramEnd"/>
       <w:r>
         <w:rPr>
           <w:rFonts w:ascii="Consolas" w:eastAsia="Times New Roman" w:hAnsi="Consolas" w:cs="Times New Roman"/>
@@ -4926,7 +4696,6 @@
         </w:rPr>
         <w:t>(</w:t>
       </w:r>
-      <w:proofErr w:type="gramStart"/>
       <w:r>
         <w:rPr>
           <w:rFonts w:ascii="Consolas" w:eastAsia="Times New Roman" w:hAnsi="Consolas" w:cs="Times New Roman"/>
@@ -4945,18 +4714,7 @@
           <w:szCs w:val="21"/>
           <w:lang w:eastAsia="pt-BR"/>
         </w:rPr>
-        <w:t>,callbackErro</w:t>
-      </w:r>
-      <w:proofErr w:type="gramEnd"/>
-      <w:r>
-        <w:rPr>
-          <w:rFonts w:ascii="Consolas" w:eastAsia="Times New Roman" w:hAnsi="Consolas" w:cs="Times New Roman"/>
-          <w:color w:val="E1E1E6"/>
-          <w:sz w:val="21"/>
-          <w:szCs w:val="21"/>
-          <w:lang w:eastAsia="pt-BR"/>
-        </w:rPr>
-        <w:t>,callbaksucesso);</w:t>
+        <w:t>,callbackErro,callbaksucesso);</w:t>
       </w:r>
     </w:p>
     <w:p>
@@ -5058,29 +4816,7 @@
           <w:szCs w:val="21"/>
           <w:lang w:eastAsia="pt-BR"/>
         </w:rPr>
-        <w:t xml:space="preserve">// que aí sim o valor dessa execução seja </w:t>
-      </w:r>
-      <w:proofErr w:type="gramStart"/>
-      <w:r>
-        <w:rPr>
-          <w:rFonts w:ascii="Consolas" w:eastAsia="Times New Roman" w:hAnsi="Consolas" w:cs="Times New Roman"/>
-          <w:color w:val="5A4B81"/>
-          <w:sz w:val="21"/>
-          <w:szCs w:val="21"/>
-          <w:lang w:eastAsia="pt-BR"/>
-        </w:rPr>
-        <w:t>encaminhada</w:t>
-      </w:r>
-      <w:proofErr w:type="gramEnd"/>
-      <w:r>
-        <w:rPr>
-          <w:rFonts w:ascii="Consolas" w:eastAsia="Times New Roman" w:hAnsi="Consolas" w:cs="Times New Roman"/>
-          <w:color w:val="5A4B81"/>
-          <w:sz w:val="21"/>
-          <w:szCs w:val="21"/>
-          <w:lang w:eastAsia="pt-BR"/>
-        </w:rPr>
-        <w:t xml:space="preserve"> por parâmetro.</w:t>
+        <w:t>// que aí sim o valor dessa execução seja encaminhada por parâmetro.</w:t>
       </w:r>
     </w:p>
     <w:p>
@@ -5125,7 +4861,6 @@
         </w:rPr>
         <w:t>(</w:t>
       </w:r>
-      <w:proofErr w:type="gramStart"/>
       <w:r>
         <w:rPr>
           <w:rFonts w:ascii="Consolas" w:eastAsia="Times New Roman" w:hAnsi="Consolas" w:cs="Times New Roman"/>
@@ -5156,7 +4891,6 @@
         </w:rPr>
         <w:t>callbackErro</w:t>
       </w:r>
-      <w:proofErr w:type="gramEnd"/>
       <w:r>
         <w:rPr>
           <w:rFonts w:ascii="Consolas" w:eastAsia="Times New Roman" w:hAnsi="Consolas" w:cs="Times New Roman"/>
@@ -5196,6 +4930,9 @@
       </w:pPr>
       <w:r>
         <w:t>Eventos Mouse</w:t>
+      </w:r>
+      <w:r>
+        <w:t xml:space="preserve">                 15/10/23</w:t>
       </w:r>
     </w:p>
     <w:p/>
@@ -5759,29 +5496,7 @@
           <w:sz w:val="24"/>
           <w:szCs w:val="28"/>
         </w:rPr>
-        <w:t xml:space="preserve">Mesmo que KeyDown. o que muda é a tecla que </w:t>
-      </w:r>
-      <w:proofErr w:type="gramStart"/>
-      <w:r>
-        <w:rPr>
-          <w:rFonts w:ascii="Arial" w:eastAsiaTheme="majorEastAsia" w:hAnsi="Arial" w:cstheme="majorBidi"/>
-          <w:bCs/>
-          <w:color w:val="000000" w:themeColor="text1"/>
-          <w:sz w:val="24"/>
-          <w:szCs w:val="28"/>
-        </w:rPr>
-        <w:t>esta</w:t>
-      </w:r>
-      <w:proofErr w:type="gramEnd"/>
-      <w:r>
-        <w:rPr>
-          <w:rFonts w:ascii="Arial" w:eastAsiaTheme="majorEastAsia" w:hAnsi="Arial" w:cstheme="majorBidi"/>
-          <w:bCs/>
-          <w:color w:val="000000" w:themeColor="text1"/>
-          <w:sz w:val="24"/>
-          <w:szCs w:val="28"/>
-        </w:rPr>
-        <w:t xml:space="preserve"> clicando, se for diferente de "ctrl","alt"... tera o evento disparado, caso contrario nao acontecera nada'</w:t>
+        <w:t>Mesmo que KeyDown. o que muda é a tecla que esta clicando, se for diferente de "ctrl","alt"... tera o evento disparado, caso contrario nao acontecera nada'</w:t>
       </w:r>
     </w:p>
     <w:p>
@@ -5849,6 +5564,9 @@
     </w:p>
     <w:p>
       <w:r>
+        <w:rPr>
+          <w:noProof/>
+        </w:rPr>
         <w:drawing>
           <wp:inline distT="0" distB="0" distL="0" distR="0" wp14:anchorId="07F69668" wp14:editId="652E1BD0">
             <wp:extent cx="6564704" cy="1768200"/>
@@ -5940,9 +5658,178 @@
           <w:sz w:val="32"/>
           <w:szCs w:val="32"/>
         </w:rPr>
-        <w:t>“</w:t>
-      </w:r>
-      <w:proofErr w:type="gramStart"/>
+        <w:t>“””</w:t>
+      </w:r>
+      <w:r>
+        <w:rPr>
+          <w:rFonts w:ascii="Arial" w:hAnsi="Arial" w:cs="Arial"/>
+          <w:sz w:val="24"/>
+          <w:szCs w:val="24"/>
+        </w:rPr>
+        <w:t>Em</w:t>
+      </w:r>
+      <w:r>
+        <w:rPr>
+          <w:rFonts w:ascii="Arial" w:hAnsi="Arial" w:cs="Arial"/>
+          <w:sz w:val="24"/>
+          <w:szCs w:val="24"/>
+        </w:rPr>
+        <w:t xml:space="preserve"> muitos casos nós vamos precisar utilizar máscaras de formatação de campos como por exemplo</w:t>
+      </w:r>
+      <w:r>
+        <w:rPr>
+          <w:rFonts w:ascii="Arial" w:hAnsi="Arial" w:cs="Arial"/>
+          <w:sz w:val="24"/>
+          <w:szCs w:val="24"/>
+        </w:rPr>
+        <w:t xml:space="preserve"> </w:t>
+      </w:r>
+      <w:r>
+        <w:rPr>
+          <w:rFonts w:ascii="Arial" w:hAnsi="Arial" w:cs="Arial"/>
+          <w:sz w:val="24"/>
+          <w:szCs w:val="24"/>
+        </w:rPr>
+        <w:t>máscaras para telefone CPF RG CNPJ enfim nesses casos nós precisamos verificar o caractere importado</w:t>
+      </w:r>
+      <w:r>
+        <w:rPr>
+          <w:rFonts w:ascii="Arial" w:hAnsi="Arial" w:cs="Arial"/>
+          <w:sz w:val="24"/>
+          <w:szCs w:val="24"/>
+        </w:rPr>
+        <w:t xml:space="preserve"> </w:t>
+      </w:r>
+      <w:r>
+        <w:rPr>
+          <w:rFonts w:ascii="Arial" w:hAnsi="Arial" w:cs="Arial"/>
+          <w:sz w:val="24"/>
+          <w:szCs w:val="24"/>
+        </w:rPr>
+        <w:t>antes mesmo de ele ser exibido para ver se ele é compatível com a máscara que nós queremos implementar</w:t>
+      </w:r>
+      <w:r>
+        <w:rPr>
+          <w:rFonts w:ascii="Arial" w:hAnsi="Arial" w:cs="Arial"/>
+          <w:sz w:val="24"/>
+          <w:szCs w:val="24"/>
+        </w:rPr>
+        <w:t xml:space="preserve">, </w:t>
+      </w:r>
+      <w:r>
+        <w:rPr>
+          <w:rFonts w:ascii="Arial" w:hAnsi="Arial" w:cs="Arial"/>
+          <w:sz w:val="24"/>
+          <w:szCs w:val="24"/>
+        </w:rPr>
+        <w:t xml:space="preserve">logo para fazer um tratamento em relação ao caractere recém coletada nós precisamos utilizar o </w:t>
+      </w:r>
+      <w:r>
+        <w:rPr>
+          <w:rFonts w:ascii="Arial" w:hAnsi="Arial" w:cs="Arial"/>
+          <w:sz w:val="24"/>
+          <w:szCs w:val="24"/>
+        </w:rPr>
+        <w:t>onKey</w:t>
+      </w:r>
+      <w:r>
+        <w:rPr>
+          <w:rFonts w:ascii="Arial" w:hAnsi="Arial" w:cs="Arial"/>
+          <w:sz w:val="24"/>
+          <w:szCs w:val="24"/>
+        </w:rPr>
+        <w:t>Down</w:t>
+      </w:r>
+      <w:r>
+        <w:rPr>
+          <w:rFonts w:ascii="Arial" w:hAnsi="Arial" w:cs="Arial"/>
+          <w:sz w:val="24"/>
+          <w:szCs w:val="24"/>
+        </w:rPr>
+        <w:t xml:space="preserve"> </w:t>
+      </w:r>
+      <w:r>
+        <w:rPr>
+          <w:rFonts w:ascii="Arial" w:hAnsi="Arial" w:cs="Arial"/>
+          <w:sz w:val="24"/>
+          <w:szCs w:val="24"/>
+        </w:rPr>
+        <w:t>porque dessa forma nós podemos tratar esse caractere antes de ele ser exibido.</w:t>
+      </w:r>
+      <w:r>
+        <w:rPr>
+          <w:rFonts w:ascii="Arial" w:hAnsi="Arial" w:cs="Arial"/>
+          <w:sz w:val="24"/>
+          <w:szCs w:val="24"/>
+        </w:rPr>
+        <w:t xml:space="preserve"> </w:t>
+      </w:r>
+      <w:r>
+        <w:rPr>
+          <w:rFonts w:ascii="Arial" w:hAnsi="Arial" w:cs="Arial"/>
+          <w:sz w:val="24"/>
+          <w:szCs w:val="24"/>
+        </w:rPr>
+        <w:t>Ou seja se eu digitar o campo que nós temos uma máscara de telefone antes da exibição do ar eu posso</w:t>
+      </w:r>
+      <w:r>
+        <w:rPr>
+          <w:rFonts w:ascii="Arial" w:hAnsi="Arial" w:cs="Arial"/>
+          <w:sz w:val="24"/>
+          <w:szCs w:val="24"/>
+        </w:rPr>
+        <w:t xml:space="preserve"> </w:t>
+      </w:r>
+      <w:r>
+        <w:rPr>
+          <w:rFonts w:ascii="Arial" w:hAnsi="Arial" w:cs="Arial"/>
+          <w:sz w:val="24"/>
+          <w:szCs w:val="24"/>
+        </w:rPr>
+        <w:t>verificar se esse caractere é ou não um número e aí decidir se eu devo ou não exibi</w:t>
+      </w:r>
+      <w:r>
+        <w:rPr>
+          <w:rFonts w:ascii="Arial" w:hAnsi="Arial" w:cs="Arial"/>
+          <w:sz w:val="24"/>
+          <w:szCs w:val="24"/>
+        </w:rPr>
+        <w:t>-</w:t>
+      </w:r>
+      <w:r>
+        <w:rPr>
+          <w:rFonts w:ascii="Arial" w:hAnsi="Arial" w:cs="Arial"/>
+          <w:sz w:val="24"/>
+          <w:szCs w:val="24"/>
+        </w:rPr>
+        <w:t>lo já que nós teremos</w:t>
+      </w:r>
+      <w:r>
+        <w:rPr>
+          <w:rFonts w:ascii="Arial" w:hAnsi="Arial" w:cs="Arial"/>
+          <w:sz w:val="24"/>
+          <w:szCs w:val="24"/>
+        </w:rPr>
+        <w:t xml:space="preserve"> </w:t>
+      </w:r>
+      <w:r>
+        <w:rPr>
+          <w:rFonts w:ascii="Arial" w:hAnsi="Arial" w:cs="Arial"/>
+          <w:sz w:val="24"/>
+          <w:szCs w:val="24"/>
+        </w:rPr>
+        <w:t>um problema já que a lógica iria acontecer somente após a finalização do evento.</w:t>
+      </w:r>
+      <w:r>
+        <w:rPr>
+          <w:rFonts w:ascii="Arial" w:hAnsi="Arial" w:cs="Arial"/>
+          <w:b/>
+          <w:bCs/>
+          <w:sz w:val="32"/>
+          <w:szCs w:val="32"/>
+        </w:rPr>
+        <w:t xml:space="preserve"> </w:t>
+      </w:r>
       <w:r>
         <w:rPr>
           <w:rFonts w:ascii="Arial" w:hAnsi="Arial" w:cs="Arial"/>
@@ -5952,190 +5839,11 @@
           <w:sz w:val="32"/>
           <w:szCs w:val="32"/>
         </w:rPr>
-        <w:t>””</w:t>
-      </w:r>
-      <w:r>
-        <w:rPr>
-          <w:rFonts w:ascii="Arial" w:hAnsi="Arial" w:cs="Arial"/>
-          <w:sz w:val="24"/>
-          <w:szCs w:val="24"/>
-        </w:rPr>
-        <w:t>Em</w:t>
-      </w:r>
-      <w:proofErr w:type="gramEnd"/>
-      <w:r>
-        <w:rPr>
-          <w:rFonts w:ascii="Arial" w:hAnsi="Arial" w:cs="Arial"/>
-          <w:sz w:val="24"/>
-          <w:szCs w:val="24"/>
-        </w:rPr>
-        <w:t xml:space="preserve"> muitos casos nós vamos precisar utilizar máscaras de formatação de campos como por exemplo</w:t>
-      </w:r>
-      <w:r>
-        <w:rPr>
-          <w:rFonts w:ascii="Arial" w:hAnsi="Arial" w:cs="Arial"/>
-          <w:sz w:val="24"/>
-          <w:szCs w:val="24"/>
-        </w:rPr>
-        <w:t xml:space="preserve"> </w:t>
-      </w:r>
-      <w:r>
-        <w:rPr>
-          <w:rFonts w:ascii="Arial" w:hAnsi="Arial" w:cs="Arial"/>
-          <w:sz w:val="24"/>
-          <w:szCs w:val="24"/>
-        </w:rPr>
-        <w:t>máscaras para telefone CPF RG CNPJ enfim nesses casos nós precisamos verificar o caractere importado</w:t>
-      </w:r>
-      <w:r>
-        <w:rPr>
-          <w:rFonts w:ascii="Arial" w:hAnsi="Arial" w:cs="Arial"/>
-          <w:sz w:val="24"/>
-          <w:szCs w:val="24"/>
-        </w:rPr>
-        <w:t xml:space="preserve"> </w:t>
-      </w:r>
-      <w:r>
-        <w:rPr>
-          <w:rFonts w:ascii="Arial" w:hAnsi="Arial" w:cs="Arial"/>
-          <w:sz w:val="24"/>
-          <w:szCs w:val="24"/>
-        </w:rPr>
-        <w:t>antes mesmo de ele ser exibido para ver se ele é compatível com a máscara que nós queremos implementar</w:t>
-      </w:r>
-      <w:r>
-        <w:rPr>
-          <w:rFonts w:ascii="Arial" w:hAnsi="Arial" w:cs="Arial"/>
-          <w:sz w:val="24"/>
-          <w:szCs w:val="24"/>
-        </w:rPr>
-        <w:t xml:space="preserve">, </w:t>
-      </w:r>
-      <w:r>
-        <w:rPr>
-          <w:rFonts w:ascii="Arial" w:hAnsi="Arial" w:cs="Arial"/>
-          <w:sz w:val="24"/>
-          <w:szCs w:val="24"/>
-        </w:rPr>
-        <w:t xml:space="preserve">logo para fazer um tratamento em relação ao caractere recém coletada nós precisamos utilizar o </w:t>
-      </w:r>
-      <w:r>
-        <w:rPr>
-          <w:rFonts w:ascii="Arial" w:hAnsi="Arial" w:cs="Arial"/>
-          <w:sz w:val="24"/>
-          <w:szCs w:val="24"/>
-        </w:rPr>
-        <w:t>onKey</w:t>
-      </w:r>
-      <w:r>
-        <w:rPr>
-          <w:rFonts w:ascii="Arial" w:hAnsi="Arial" w:cs="Arial"/>
-          <w:sz w:val="24"/>
-          <w:szCs w:val="24"/>
-        </w:rPr>
-        <w:t>Down</w:t>
-      </w:r>
-      <w:r>
-        <w:rPr>
-          <w:rFonts w:ascii="Arial" w:hAnsi="Arial" w:cs="Arial"/>
-          <w:sz w:val="24"/>
-          <w:szCs w:val="24"/>
-        </w:rPr>
-        <w:t xml:space="preserve"> </w:t>
-      </w:r>
-      <w:r>
-        <w:rPr>
-          <w:rFonts w:ascii="Arial" w:hAnsi="Arial" w:cs="Arial"/>
-          <w:sz w:val="24"/>
-          <w:szCs w:val="24"/>
-        </w:rPr>
-        <w:t>porque dessa forma nós podemos tratar esse caractere antes de ele ser exibido.</w:t>
-      </w:r>
-      <w:r>
-        <w:rPr>
-          <w:rFonts w:ascii="Arial" w:hAnsi="Arial" w:cs="Arial"/>
-          <w:sz w:val="24"/>
-          <w:szCs w:val="24"/>
-        </w:rPr>
-        <w:t xml:space="preserve"> </w:t>
-      </w:r>
-      <w:proofErr w:type="gramStart"/>
-      <w:r>
-        <w:rPr>
-          <w:rFonts w:ascii="Arial" w:hAnsi="Arial" w:cs="Arial"/>
-          <w:sz w:val="24"/>
-          <w:szCs w:val="24"/>
-        </w:rPr>
-        <w:t>Ou seja</w:t>
-      </w:r>
-      <w:proofErr w:type="gramEnd"/>
-      <w:r>
-        <w:rPr>
-          <w:rFonts w:ascii="Arial" w:hAnsi="Arial" w:cs="Arial"/>
-          <w:sz w:val="24"/>
-          <w:szCs w:val="24"/>
-        </w:rPr>
-        <w:t xml:space="preserve"> se eu digitar o campo que nós temos uma máscara de telefone antes da exibição do ar eu posso</w:t>
-      </w:r>
-      <w:r>
-        <w:rPr>
-          <w:rFonts w:ascii="Arial" w:hAnsi="Arial" w:cs="Arial"/>
-          <w:sz w:val="24"/>
-          <w:szCs w:val="24"/>
-        </w:rPr>
-        <w:t xml:space="preserve"> </w:t>
-      </w:r>
-      <w:r>
-        <w:rPr>
-          <w:rFonts w:ascii="Arial" w:hAnsi="Arial" w:cs="Arial"/>
-          <w:sz w:val="24"/>
-          <w:szCs w:val="24"/>
-        </w:rPr>
-        <w:t>verificar se esse caractere é ou não um número e aí decidir se eu devo ou não exibi</w:t>
-      </w:r>
-      <w:r>
-        <w:rPr>
-          <w:rFonts w:ascii="Arial" w:hAnsi="Arial" w:cs="Arial"/>
-          <w:sz w:val="24"/>
-          <w:szCs w:val="24"/>
-        </w:rPr>
-        <w:t>-</w:t>
-      </w:r>
-      <w:r>
-        <w:rPr>
-          <w:rFonts w:ascii="Arial" w:hAnsi="Arial" w:cs="Arial"/>
-          <w:sz w:val="24"/>
-          <w:szCs w:val="24"/>
-        </w:rPr>
-        <w:t>lo já que nós teremos</w:t>
-      </w:r>
-      <w:r>
-        <w:rPr>
-          <w:rFonts w:ascii="Arial" w:hAnsi="Arial" w:cs="Arial"/>
-          <w:sz w:val="24"/>
-          <w:szCs w:val="24"/>
-        </w:rPr>
-        <w:t xml:space="preserve"> </w:t>
-      </w:r>
-      <w:r>
-        <w:rPr>
-          <w:rFonts w:ascii="Arial" w:hAnsi="Arial" w:cs="Arial"/>
-          <w:sz w:val="24"/>
-          <w:szCs w:val="24"/>
-        </w:rPr>
-        <w:t>um problema já que a lógica iria acontecer somente após a finalização do evento.</w:t>
-      </w:r>
-      <w:r>
-        <w:rPr>
-          <w:rFonts w:ascii="Arial" w:hAnsi="Arial" w:cs="Arial"/>
-          <w:b/>
-          <w:bCs/>
-          <w:sz w:val="32"/>
-          <w:szCs w:val="32"/>
-        </w:rPr>
-        <w:t xml:space="preserve"> </w:t>
-      </w:r>
-      <w:r>
+        <w:t>“””</w:t>
+      </w:r>
+    </w:p>
+    <w:p>
+      <w:pPr>
         <w:rPr>
           <w:rFonts w:ascii="Arial" w:hAnsi="Arial" w:cs="Arial"/>
           <w:b/>
@@ -6144,8 +5852,7 @@
           <w:sz w:val="32"/>
           <w:szCs w:val="32"/>
         </w:rPr>
-        <w:t>“””</w:t>
-      </w:r>
+      </w:pPr>
     </w:p>
     <w:p>
       <w:pPr>
@@ -6185,18 +5892,6 @@
     </w:p>
     <w:p>
       <w:pPr>
-        <w:rPr>
-          <w:rFonts w:ascii="Arial" w:hAnsi="Arial" w:cs="Arial"/>
-          <w:b/>
-          <w:bCs/>
-          <w:color w:val="FF0000"/>
-          <w:sz w:val="32"/>
-          <w:szCs w:val="32"/>
-        </w:rPr>
-      </w:pPr>
-    </w:p>
-    <w:p>
-      <w:pPr>
         <w:pStyle w:val="Ttulo2"/>
       </w:pPr>
       <w:r>
@@ -6213,6 +5908,9 @@
     <w:p/>
     <w:p>
       <w:r>
+        <w:rPr>
+          <w:noProof/>
+        </w:rPr>
         <w:drawing>
           <wp:inline distT="0" distB="0" distL="0" distR="0" wp14:anchorId="5828D391" wp14:editId="140C238B">
             <wp:extent cx="7049591" cy="4410075"/>
@@ -6257,10 +5955,7 @@
         <w:pStyle w:val="Ttulo2"/>
       </w:pPr>
       <w:r>
-        <w:t xml:space="preserve">Eventos </w:t>
-      </w:r>
-      <w:r>
-        <w:t>Formulario</w:t>
+        <w:t>Eventos Formulario</w:t>
       </w:r>
     </w:p>
     <w:p/>
@@ -6309,9 +6004,8 @@
           <w:sz w:val="24"/>
           <w:szCs w:val="26"/>
         </w:rPr>
-        <w:t xml:space="preserve">Quando clica em um campo o onFocus é </w:t>
-      </w:r>
-      <w:proofErr w:type="gramStart"/>
+        <w:t>Quando clica em um campo o onFocus é disparado</w:t>
+      </w:r>
       <w:r>
         <w:rPr>
           <w:rFonts w:ascii="Arial" w:eastAsiaTheme="majorEastAsia" w:hAnsi="Arial" w:cstheme="majorBidi"/>
@@ -6320,30 +6014,12 @@
           <w:sz w:val="24"/>
           <w:szCs w:val="26"/>
         </w:rPr>
-        <w:t>disparado</w:t>
-      </w:r>
-      <w:r>
-        <w:rPr>
-          <w:rFonts w:ascii="Arial" w:eastAsiaTheme="majorEastAsia" w:hAnsi="Arial" w:cstheme="majorBidi"/>
-          <w:bCs/>
-          <w:color w:val="000000" w:themeColor="text1"/>
-          <w:sz w:val="24"/>
-          <w:szCs w:val="26"/>
-        </w:rPr>
-        <w:t xml:space="preserve"> ou seja</w:t>
-      </w:r>
-      <w:proofErr w:type="gramEnd"/>
-      <w:r>
-        <w:rPr>
-          <w:rFonts w:ascii="Arial" w:eastAsiaTheme="majorEastAsia" w:hAnsi="Arial" w:cstheme="majorBidi"/>
-          <w:bCs/>
-          <w:color w:val="000000" w:themeColor="text1"/>
-          <w:sz w:val="24"/>
-          <w:szCs w:val="26"/>
-        </w:rPr>
-        <w:t xml:space="preserve"> executa uma ação </w:t>
-      </w:r>
-      <w:r>
+        <w:t xml:space="preserve"> ou seja executa uma ação </w:t>
+      </w:r>
+      <w:r>
+        <w:rPr>
+          <w:noProof/>
+        </w:rPr>
         <w:drawing>
           <wp:inline distT="0" distB="0" distL="0" distR="0" wp14:anchorId="6848B2D3" wp14:editId="4A13651D">
             <wp:extent cx="5759450" cy="3112770"/>
@@ -6406,53 +6082,24 @@
           <w:sz w:val="24"/>
           <w:szCs w:val="26"/>
         </w:rPr>
-        <w:t>blur</w:t>
+        <w:t xml:space="preserve">blur: </w:t>
       </w:r>
       <w:r>
         <w:rPr>
           <w:rFonts w:ascii="Arial" w:eastAsiaTheme="majorEastAsia" w:hAnsi="Arial" w:cstheme="majorBidi"/>
-          <w:b/>
+          <w:bCs/>
           <w:color w:val="000000" w:themeColor="text1"/>
           <w:sz w:val="24"/>
           <w:szCs w:val="26"/>
         </w:rPr>
-        <w:t xml:space="preserve">: </w:t>
-      </w:r>
-      <w:r>
-        <w:rPr>
-          <w:rFonts w:ascii="Arial" w:eastAsiaTheme="majorEastAsia" w:hAnsi="Arial" w:cstheme="majorBidi"/>
-          <w:bCs/>
-          <w:color w:val="000000" w:themeColor="text1"/>
-          <w:sz w:val="24"/>
-          <w:szCs w:val="26"/>
-        </w:rPr>
-        <w:t xml:space="preserve">quando perde o foco de um campo (exemplo estava em um campo de texto e logo clicou em um parte fora do </w:t>
-      </w:r>
-      <w:proofErr w:type="gramStart"/>
-      <w:r>
-        <w:rPr>
-          <w:rFonts w:ascii="Arial" w:eastAsiaTheme="majorEastAsia" w:hAnsi="Arial" w:cstheme="majorBidi"/>
-          <w:bCs/>
-          <w:color w:val="000000" w:themeColor="text1"/>
-          <w:sz w:val="24"/>
-          <w:szCs w:val="26"/>
-        </w:rPr>
-        <w:t>campo)  é</w:t>
-      </w:r>
-      <w:proofErr w:type="gramEnd"/>
-      <w:r>
-        <w:rPr>
-          <w:rFonts w:ascii="Arial" w:eastAsiaTheme="majorEastAsia" w:hAnsi="Arial" w:cstheme="majorBidi"/>
-          <w:bCs/>
-          <w:color w:val="000000" w:themeColor="text1"/>
-          <w:sz w:val="24"/>
-          <w:szCs w:val="26"/>
-        </w:rPr>
-        <w:t xml:space="preserve"> disparado esse </w:t>
-      </w:r>
-    </w:p>
-    <w:p>
-      <w:r>
+        <w:t xml:space="preserve">quando perde o foco de um campo (exemplo estava em um campo de texto e logo clicou em um parte fora do campo)  é disparado esse </w:t>
+      </w:r>
+    </w:p>
+    <w:p>
+      <w:r>
+        <w:rPr>
+          <w:noProof/>
+        </w:rPr>
         <w:drawing>
           <wp:inline distT="0" distB="0" distL="0" distR="0" wp14:anchorId="7C9E6449" wp14:editId="115AB5B2">
             <wp:extent cx="5759450" cy="3385185"/>
@@ -9785,7 +9432,6 @@
   <w:style w:type="character" w:default="1" w:styleId="Fontepargpadro">
     <w:name w:val="Default Paragraph Font"/>
     <w:uiPriority w:val="1"/>
-    <w:semiHidden/>
     <w:unhideWhenUsed/>
   </w:style>
   <w:style w:type="table" w:default="1" w:styleId="Tabelanormal">

</xml_diff>